<commit_message>
Update module-1 assignment document
</commit_message>
<xml_diff>
--- a/module-1/White-Assignment1_2.docx
+++ b/module-1/White-Assignment1_2.docx
@@ -137,10 +137,10 @@
           <w:color w:val="000000" w:themeColor="text1"/>
         </w:rPr>
         <w:drawing>
-          <wp:inline distT="0" distB="0" distL="0" distR="0" wp14:anchorId="28AFF40C" wp14:editId="035693B9">
-            <wp:extent cx="5943600" cy="5753735"/>
-            <wp:effectExtent l="0" t="0" r="0" b="0"/>
-            <wp:docPr id="1721632858" name="Picture 4" descr="A screenshot of a computer&#10;&#10;AI-generated content may be incorrect."/>
+          <wp:inline distT="0" distB="0" distL="0" distR="0" wp14:anchorId="7E8AAAFE" wp14:editId="6FB4C7A5">
+            <wp:extent cx="5943600" cy="3858895"/>
+            <wp:effectExtent l="0" t="0" r="0" b="8255"/>
+            <wp:docPr id="1758925312" name="Picture 1" descr="A screenshot of a computer&#10;&#10;AI-generated content may be incorrect."/>
             <wp:cNvGraphicFramePr>
               <a:graphicFrameLocks xmlns:a="http://schemas.openxmlformats.org/drawingml/2006/main" noChangeAspect="1"/>
             </wp:cNvGraphicFramePr>
@@ -148,36 +148,23 @@
               <a:graphicData uri="http://schemas.openxmlformats.org/drawingml/2006/picture">
                 <pic:pic xmlns:pic="http://schemas.openxmlformats.org/drawingml/2006/picture">
                   <pic:nvPicPr>
-                    <pic:cNvPr id="1721632858" name="Picture 4" descr="A screenshot of a computer&#10;&#10;AI-generated content may be incorrect."/>
-                    <pic:cNvPicPr>
-                      <a:picLocks noChangeAspect="1" noChangeArrowheads="1"/>
-                    </pic:cNvPicPr>
+                    <pic:cNvPr id="1758925312" name="Picture 1" descr="A screenshot of a computer&#10;&#10;AI-generated content may be incorrect."/>
+                    <pic:cNvPicPr/>
                   </pic:nvPicPr>
                   <pic:blipFill>
-                    <a:blip r:embed="rId5">
-                      <a:extLst>
-                        <a:ext uri="{28A0092B-C50C-407E-A947-70E740481C1C}">
-                          <a14:useLocalDpi xmlns:a14="http://schemas.microsoft.com/office/drawing/2010/main" val="0"/>
-                        </a:ext>
-                      </a:extLst>
-                    </a:blip>
-                    <a:srcRect/>
+                    <a:blip r:embed="rId5"/>
                     <a:stretch>
                       <a:fillRect/>
                     </a:stretch>
                   </pic:blipFill>
-                  <pic:spPr bwMode="auto">
+                  <pic:spPr>
                     <a:xfrm>
                       <a:off x="0" y="0"/>
-                      <a:ext cx="5943600" cy="5753735"/>
+                      <a:ext cx="5943600" cy="3858895"/>
                     </a:xfrm>
                     <a:prstGeom prst="rect">
                       <a:avLst/>
                     </a:prstGeom>
-                    <a:noFill/>
-                    <a:ln>
-                      <a:noFill/>
-                    </a:ln>
                   </pic:spPr>
                 </pic:pic>
               </a:graphicData>
@@ -198,24 +185,64 @@
           <w:rFonts w:ascii="Arial" w:hAnsi="Arial" w:cs="Arial"/>
           <w:color w:val="000000" w:themeColor="text1"/>
         </w:rPr>
+        <w:t> </w:t>
+      </w:r>
+    </w:p>
+    <w:p>
+      <w:pPr>
+        <w:rPr>
+          <w:rFonts w:ascii="Arial" w:hAnsi="Arial" w:cs="Arial"/>
+          <w:color w:val="000000" w:themeColor="text1"/>
+        </w:rPr>
+      </w:pPr>
+    </w:p>
+    <w:p>
+      <w:pPr>
+        <w:rPr>
+          <w:rFonts w:ascii="Arial" w:hAnsi="Arial" w:cs="Arial"/>
+          <w:color w:val="000000" w:themeColor="text1"/>
+        </w:rPr>
+      </w:pPr>
+    </w:p>
+    <w:p>
+      <w:pPr>
+        <w:rPr>
+          <w:rFonts w:ascii="Arial" w:hAnsi="Arial" w:cs="Arial"/>
+          <w:color w:val="000000" w:themeColor="text1"/>
+        </w:rPr>
+      </w:pPr>
+    </w:p>
+    <w:p>
+      <w:pPr>
+        <w:rPr>
+          <w:rFonts w:ascii="Arial" w:hAnsi="Arial" w:cs="Arial"/>
+          <w:color w:val="000000" w:themeColor="text1"/>
+        </w:rPr>
+      </w:pPr>
+    </w:p>
+    <w:p>
+      <w:pPr>
+        <w:rPr>
+          <w:rFonts w:ascii="Arial" w:hAnsi="Arial" w:cs="Arial"/>
+          <w:color w:val="000000" w:themeColor="text1"/>
+        </w:rPr>
+      </w:pPr>
+    </w:p>
+    <w:p>
+      <w:pPr>
+        <w:rPr>
+          <w:rFonts w:ascii="Arial" w:hAnsi="Arial" w:cs="Arial"/>
+          <w:color w:val="000000" w:themeColor="text1"/>
+        </w:rPr>
+      </w:pPr>
+      <w:r>
+        <w:rPr>
+          <w:rFonts w:ascii="Arial" w:hAnsi="Arial" w:cs="Arial"/>
+          <w:color w:val="000000" w:themeColor="text1"/>
+        </w:rPr>
         <w:lastRenderedPageBreak/>
         <w:t> </w:t>
       </w:r>
-    </w:p>
-    <w:p>
-      <w:pPr>
-        <w:rPr>
-          <w:rFonts w:ascii="Arial" w:hAnsi="Arial" w:cs="Arial"/>
-          <w:color w:val="000000" w:themeColor="text1"/>
-        </w:rPr>
-      </w:pPr>
-      <w:r>
-        <w:rPr>
-          <w:rFonts w:ascii="Arial" w:hAnsi="Arial" w:cs="Arial"/>
-          <w:color w:val="000000" w:themeColor="text1"/>
-        </w:rPr>
-        <w:t> </w:t>
-      </w:r>
       <w:r>
         <w:rPr>
           <w:rFonts w:ascii="Arial" w:hAnsi="Arial" w:cs="Arial"/>
@@ -237,10 +264,10 @@
           <w:color w:val="000000" w:themeColor="text1"/>
         </w:rPr>
         <w:drawing>
-          <wp:inline distT="0" distB="0" distL="0" distR="0" wp14:anchorId="01323B84" wp14:editId="2B6DCFCA">
-            <wp:extent cx="5943600" cy="2204720"/>
-            <wp:effectExtent l="0" t="0" r="0" b="5080"/>
-            <wp:docPr id="2116117173" name="Picture 3" descr="A screenshot of a computer screen&#10;&#10;AI-generated content may be incorrect."/>
+          <wp:inline distT="0" distB="0" distL="0" distR="0" wp14:anchorId="4B01F776" wp14:editId="1CD419C2">
+            <wp:extent cx="5906012" cy="3292125"/>
+            <wp:effectExtent l="0" t="0" r="0" b="3810"/>
+            <wp:docPr id="2132422618" name="Picture 1" descr="A screenshot of a computer screen&#10;&#10;AI-generated content may be incorrect."/>
             <wp:cNvGraphicFramePr>
               <a:graphicFrameLocks xmlns:a="http://schemas.openxmlformats.org/drawingml/2006/main" noChangeAspect="1"/>
             </wp:cNvGraphicFramePr>
@@ -248,36 +275,23 @@
               <a:graphicData uri="http://schemas.openxmlformats.org/drawingml/2006/picture">
                 <pic:pic xmlns:pic="http://schemas.openxmlformats.org/drawingml/2006/picture">
                   <pic:nvPicPr>
-                    <pic:cNvPr id="2116117173" name="Picture 3" descr="A screenshot of a computer screen&#10;&#10;AI-generated content may be incorrect."/>
-                    <pic:cNvPicPr>
-                      <a:picLocks noChangeAspect="1" noChangeArrowheads="1"/>
-                    </pic:cNvPicPr>
+                    <pic:cNvPr id="2132422618" name="Picture 1" descr="A screenshot of a computer screen&#10;&#10;AI-generated content may be incorrect."/>
+                    <pic:cNvPicPr/>
                   </pic:nvPicPr>
                   <pic:blipFill>
-                    <a:blip r:embed="rId6">
-                      <a:extLst>
-                        <a:ext uri="{28A0092B-C50C-407E-A947-70E740481C1C}">
-                          <a14:useLocalDpi xmlns:a14="http://schemas.microsoft.com/office/drawing/2010/main" val="0"/>
-                        </a:ext>
-                      </a:extLst>
-                    </a:blip>
-                    <a:srcRect/>
+                    <a:blip r:embed="rId6"/>
                     <a:stretch>
                       <a:fillRect/>
                     </a:stretch>
                   </pic:blipFill>
-                  <pic:spPr bwMode="auto">
+                  <pic:spPr>
                     <a:xfrm>
                       <a:off x="0" y="0"/>
-                      <a:ext cx="5943600" cy="2204720"/>
+                      <a:ext cx="5906012" cy="3292125"/>
                     </a:xfrm>
                     <a:prstGeom prst="rect">
                       <a:avLst/>
                     </a:prstGeom>
-                    <a:noFill/>
-                    <a:ln>
-                      <a:noFill/>
-                    </a:ln>
                   </pic:spPr>
                 </pic:pic>
               </a:graphicData>
@@ -922,6 +936,7 @@
   <w:style w:type="character" w:default="1" w:styleId="DefaultParagraphFont">
     <w:name w:val="Default Paragraph Font"/>
     <w:uiPriority w:val="1"/>
+    <w:semiHidden/>
     <w:unhideWhenUsed/>
   </w:style>
   <w:style w:type="table" w:default="1" w:styleId="TableNormal">

</xml_diff>